<commit_message>
created a pdf report
</commit_message>
<xml_diff>
--- a/Report.docx
+++ b/Report.docx
@@ -44,9 +44,9 @@
           <w:noProof/>
         </w:rPr>
         <w:drawing>
-          <wp:inline distT="0" distB="0" distL="0" distR="0" wp14:anchorId="28FBE9E9" wp14:editId="63494CB6">
-            <wp:extent cx="2199048" cy="2154511"/>
-            <wp:effectExtent l="0" t="0" r="0" b="5080"/>
+          <wp:inline distT="0" distB="0" distL="0" distR="0" wp14:anchorId="28FBE9E9" wp14:editId="72EA167A">
+            <wp:extent cx="2434660" cy="2385351"/>
+            <wp:effectExtent l="0" t="0" r="3810" b="2540"/>
             <wp:docPr id="1" name="Picture 1"/>
             <wp:cNvGraphicFramePr>
               <a:graphicFrameLocks xmlns:a="http://schemas.openxmlformats.org/drawingml/2006/main" noChangeAspect="1"/>
@@ -73,7 +73,7 @@
                   <pic:spPr>
                     <a:xfrm>
                       <a:off x="0" y="0"/>
-                      <a:ext cx="2199048" cy="2154511"/>
+                      <a:ext cx="2451140" cy="2401497"/>
                     </a:xfrm>
                     <a:prstGeom prst="rect">
                       <a:avLst/>
@@ -123,9 +123,9 @@
           <w:noProof/>
         </w:rPr>
         <w:drawing>
-          <wp:inline distT="0" distB="0" distL="0" distR="0" wp14:anchorId="074A9950" wp14:editId="64CA27BD">
-            <wp:extent cx="2199005" cy="2287675"/>
-            <wp:effectExtent l="0" t="0" r="0" b="0"/>
+          <wp:inline distT="0" distB="0" distL="0" distR="0" wp14:anchorId="074A9950" wp14:editId="0CEFEC10">
+            <wp:extent cx="2485148" cy="2585357"/>
+            <wp:effectExtent l="0" t="0" r="4445" b="5715"/>
             <wp:docPr id="2" name="Picture 2"/>
             <wp:cNvGraphicFramePr>
               <a:graphicFrameLocks xmlns:a="http://schemas.openxmlformats.org/drawingml/2006/main" noChangeAspect="1"/>
@@ -152,7 +152,7 @@
                   <pic:spPr>
                     <a:xfrm>
                       <a:off x="0" y="0"/>
-                      <a:ext cx="2230888" cy="2320844"/>
+                      <a:ext cx="2531137" cy="2633201"/>
                     </a:xfrm>
                     <a:prstGeom prst="rect">
                       <a:avLst/>
@@ -176,6 +176,7 @@
           <w:b/>
           <w:bCs/>
         </w:rPr>
+        <w:lastRenderedPageBreak/>
         <w:t>Recommendation 2</w:t>
       </w:r>
       <w:r>
@@ -199,7 +200,6 @@
         <w:jc w:val="both"/>
       </w:pPr>
       <w:r>
-        <w:lastRenderedPageBreak/>
         <w:t>Contrary to expectation, email subscription or regular marketing drip subscription had no bearing on adopted user proportion.</w:t>
       </w:r>
     </w:p>
@@ -262,14 +262,7 @@
           <w:b/>
           <w:bCs/>
         </w:rPr>
-        <w:t xml:space="preserve">Recommendation </w:t>
-      </w:r>
-      <w:r>
-        <w:rPr>
-          <w:b/>
-          <w:bCs/>
-        </w:rPr>
-        <w:t>3:</w:t>
+        <w:t>Recommendation 3:</w:t>
       </w:r>
       <w:r>
         <w:t xml:space="preserve"> Do the marketing drips and emails have content relevant for users? What fraction of people unsubscribes after initial sign up? Perhaps the unsubscribe link is not obvious, so people stay subscribed but do not actually read the emails. Is there a way to confirm that the emails are actually being opened by the majority of subscribers?</w:t>
@@ -519,6 +512,7 @@
     <w:lsdException w:name="HTML Sample" w:semiHidden="1" w:unhideWhenUsed="1"/>
     <w:lsdException w:name="HTML Typewriter" w:semiHidden="1" w:unhideWhenUsed="1"/>
     <w:lsdException w:name="HTML Variable" w:semiHidden="1" w:unhideWhenUsed="1"/>
+    <w:lsdException w:name="Normal Table" w:semiHidden="1" w:unhideWhenUsed="1"/>
     <w:lsdException w:name="annotation subject" w:semiHidden="1" w:unhideWhenUsed="1"/>
     <w:lsdException w:name="No List" w:semiHidden="1" w:unhideWhenUsed="1"/>
     <w:lsdException w:name="Outline List 1" w:semiHidden="1" w:unhideWhenUsed="1"/>
@@ -565,8 +559,10 @@
     <w:lsdException w:name="Table Subtle 2" w:semiHidden="1" w:unhideWhenUsed="1"/>
     <w:lsdException w:name="Table Web 1" w:semiHidden="1" w:unhideWhenUsed="1"/>
     <w:lsdException w:name="Table Web 2" w:semiHidden="1" w:unhideWhenUsed="1"/>
+    <w:lsdException w:name="Table Web 3" w:semiHidden="1" w:unhideWhenUsed="1"/>
     <w:lsdException w:name="Balloon Text" w:semiHidden="1" w:unhideWhenUsed="1"/>
     <w:lsdException w:name="Table Grid" w:uiPriority="39"/>
+    <w:lsdException w:name="Table Theme" w:semiHidden="1" w:unhideWhenUsed="1"/>
     <w:lsdException w:name="Placeholder Text" w:semiHidden="1"/>
     <w:lsdException w:name="No Spacing" w:uiPriority="1" w:qFormat="1"/>
     <w:lsdException w:name="Light Shading" w:uiPriority="60"/>
@@ -818,6 +814,33 @@
     <w:uiPriority w:val="99"/>
     <w:semiHidden/>
     <w:unhideWhenUsed/>
+  </w:style>
+  <w:style w:type="paragraph" w:styleId="BalloonText">
+    <w:name w:val="Balloon Text"/>
+    <w:basedOn w:val="Normal"/>
+    <w:link w:val="BalloonTextChar"/>
+    <w:uiPriority w:val="99"/>
+    <w:semiHidden/>
+    <w:unhideWhenUsed/>
+    <w:rsid w:val="00D93A5E"/>
+    <w:rPr>
+      <w:rFonts w:ascii="Times New Roman" w:hAnsi="Times New Roman" w:cs="Times New Roman"/>
+      <w:sz w:val="18"/>
+      <w:szCs w:val="18"/>
+    </w:rPr>
+  </w:style>
+  <w:style w:type="character" w:customStyle="1" w:styleId="BalloonTextChar">
+    <w:name w:val="Balloon Text Char"/>
+    <w:basedOn w:val="DefaultParagraphFont"/>
+    <w:link w:val="BalloonText"/>
+    <w:uiPriority w:val="99"/>
+    <w:semiHidden/>
+    <w:rsid w:val="00D93A5E"/>
+    <w:rPr>
+      <w:rFonts w:ascii="Times New Roman" w:hAnsi="Times New Roman" w:cs="Times New Roman"/>
+      <w:sz w:val="18"/>
+      <w:szCs w:val="18"/>
+    </w:rPr>
   </w:style>
 </w:styles>
 </file>

</xml_diff>